<commit_message>
working on stas DB connection started
</commit_message>
<xml_diff>
--- a/Lab7 DBs/StasDB.docx
+++ b/Lab7 DBs/StasDB.docx
@@ -4,6 +4,7 @@
   <w:body>
     <w:p>
       <w:pPr>
+        <w:ind w:firstLine="708"/>
         <w:rPr>
           <w:rFonts w:ascii="Times New Roman" w:hAnsi="Times New Roman" w:cs="Times New Roman"/>
           <w:sz w:val="28"/>
@@ -18,17 +19,7 @@
           <w:szCs w:val="28"/>
           <w:lang w:val="uk-UA"/>
         </w:rPr>
-        <w:t xml:space="preserve">Варіант-17 (7) Предметна </w:t>
-      </w:r>
-      <w:proofErr w:type="spellStart"/>
-      <w:r>
-        <w:rPr>
-          <w:rFonts w:ascii="Times New Roman" w:hAnsi="Times New Roman" w:cs="Times New Roman"/>
-          <w:sz w:val="28"/>
-          <w:szCs w:val="28"/>
-          <w:lang w:val="uk-UA"/>
-        </w:rPr>
-        <w:t>обла</w:t>
+        <w:t>Варіант-17 (7) Предметна обла</w:t>
       </w:r>
       <w:r>
         <w:rPr>
@@ -38,7 +29,6 @@
         </w:rPr>
         <w:t>ст</w:t>
       </w:r>
-      <w:proofErr w:type="spellEnd"/>
       <w:r>
         <w:rPr>
           <w:rFonts w:ascii="Times New Roman" w:hAnsi="Times New Roman" w:cs="Times New Roman"/>
@@ -97,6 +87,7 @@
       <w:r>
         <w:rPr>
           <w:rFonts w:ascii="Times New Roman" w:hAnsi="Times New Roman" w:cs="Times New Roman"/>
+          <w:noProof/>
           <w:sz w:val="28"/>
           <w:szCs w:val="28"/>
           <w:lang w:val="uk-UA"/>
@@ -157,25 +148,14 @@
           </wp:anchor>
         </w:drawing>
       </w:r>
-      <w:proofErr w:type="spellStart"/>
-      <w:r>
-        <w:rPr>
-          <w:rFonts w:ascii="Times New Roman" w:hAnsi="Times New Roman" w:cs="Times New Roman"/>
-          <w:sz w:val="28"/>
-          <w:szCs w:val="28"/>
-          <w:lang w:val="uk-UA"/>
-        </w:rPr>
-        <w:t>Інфологічна</w:t>
-      </w:r>
-      <w:proofErr w:type="spellEnd"/>
-      <w:r>
-        <w:rPr>
-          <w:rFonts w:ascii="Times New Roman" w:hAnsi="Times New Roman" w:cs="Times New Roman"/>
-          <w:sz w:val="28"/>
-          <w:szCs w:val="28"/>
-          <w:lang w:val="uk-UA"/>
-        </w:rPr>
-        <w:t xml:space="preserve"> модель у вигляді </w:t>
+      <w:r>
+        <w:rPr>
+          <w:rFonts w:ascii="Times New Roman" w:hAnsi="Times New Roman" w:cs="Times New Roman"/>
+          <w:sz w:val="28"/>
+          <w:szCs w:val="28"/>
+          <w:lang w:val="uk-UA"/>
+        </w:rPr>
+        <w:t xml:space="preserve">Інфологічна модель у вигляді </w:t>
       </w:r>
       <w:r>
         <w:rPr>
@@ -202,7 +182,6 @@
         </w:rPr>
         <w:t>д</w:t>
       </w:r>
-      <w:proofErr w:type="spellStart"/>
       <w:r>
         <w:rPr>
           <w:rFonts w:ascii="Times New Roman" w:hAnsi="Times New Roman" w:cs="Times New Roman"/>
@@ -212,7 +191,6 @@
         </w:rPr>
         <w:t>іаграми</w:t>
       </w:r>
-      <w:proofErr w:type="spellEnd"/>
     </w:p>
     <w:p>
       <w:pPr>
@@ -233,25 +211,14 @@
           <w:lang w:val="uk-UA"/>
         </w:rPr>
       </w:pPr>
-      <w:proofErr w:type="spellStart"/>
-      <w:r>
-        <w:rPr>
-          <w:rFonts w:ascii="Times New Roman" w:hAnsi="Times New Roman" w:cs="Times New Roman"/>
-          <w:sz w:val="28"/>
-          <w:szCs w:val="28"/>
-          <w:lang w:val="uk-UA"/>
-        </w:rPr>
-        <w:t>Даталогічна</w:t>
-      </w:r>
-      <w:proofErr w:type="spellEnd"/>
-      <w:r>
-        <w:rPr>
-          <w:rFonts w:ascii="Times New Roman" w:hAnsi="Times New Roman" w:cs="Times New Roman"/>
-          <w:sz w:val="28"/>
-          <w:szCs w:val="28"/>
-          <w:lang w:val="uk-UA"/>
-        </w:rPr>
-        <w:t xml:space="preserve"> модель нормалізованої БД</w:t>
+      <w:r>
+        <w:rPr>
+          <w:rFonts w:ascii="Times New Roman" w:hAnsi="Times New Roman" w:cs="Times New Roman"/>
+          <w:sz w:val="28"/>
+          <w:szCs w:val="28"/>
+          <w:lang w:val="uk-UA"/>
+        </w:rPr>
+        <w:t>Даталогічна модель нормалізованої БД</w:t>
       </w:r>
     </w:p>
     <w:p>
@@ -260,12 +227,12 @@
           <w:rFonts w:ascii="Times New Roman" w:hAnsi="Times New Roman" w:cs="Times New Roman"/>
           <w:sz w:val="28"/>
           <w:szCs w:val="28"/>
-          <w:lang w:val="uk-UA"/>
         </w:rPr>
       </w:pPr>
       <w:r>
         <w:rPr>
           <w:rFonts w:ascii="Times New Roman" w:hAnsi="Times New Roman" w:cs="Times New Roman"/>
+          <w:noProof/>
           <w:sz w:val="28"/>
           <w:szCs w:val="28"/>
           <w:lang w:val="uk-UA"/>
@@ -319,6 +286,159 @@
               </a:graphicData>
             </a:graphic>
           </wp:anchor>
+        </w:drawing>
+      </w:r>
+      <w:r>
+        <w:rPr>
+          <w:rFonts w:ascii="Times New Roman" w:hAnsi="Times New Roman" w:cs="Times New Roman"/>
+          <w:sz w:val="28"/>
+          <w:szCs w:val="28"/>
+          <w:lang w:val="uk-UA"/>
+        </w:rPr>
+        <w:t xml:space="preserve">Скріншот структури БД з </w:t>
+      </w:r>
+      <w:r>
+        <w:rPr>
+          <w:rFonts w:ascii="Times New Roman" w:hAnsi="Times New Roman" w:cs="Times New Roman"/>
+          <w:sz w:val="28"/>
+          <w:szCs w:val="28"/>
+          <w:lang w:val="en-US"/>
+        </w:rPr>
+        <w:t>phpMyAdmin</w:t>
+      </w:r>
+    </w:p>
+    <w:p>
+      <w:pPr>
+        <w:rPr>
+          <w:rFonts w:ascii="Times New Roman" w:hAnsi="Times New Roman" w:cs="Times New Roman"/>
+          <w:sz w:val="28"/>
+          <w:szCs w:val="28"/>
+          <w:lang w:val="uk-UA"/>
+        </w:rPr>
+      </w:pPr>
+      <w:r>
+        <w:rPr>
+          <w:rFonts w:ascii="Times New Roman" w:hAnsi="Times New Roman" w:cs="Times New Roman"/>
+          <w:sz w:val="28"/>
+          <w:szCs w:val="28"/>
+          <w:lang w:val="uk-UA"/>
+        </w:rPr>
+        <w:drawing>
+          <wp:inline distT="0" distB="0" distL="0" distR="0" wp14:anchorId="6B4EAB4C" wp14:editId="6B5462AB">
+            <wp:extent cx="5940425" cy="1622425"/>
+            <wp:effectExtent l="0" t="0" r="3175" b="0"/>
+            <wp:docPr id="2" name="Рисунок 2"/>
+            <wp:cNvGraphicFramePr>
+              <a:graphicFrameLocks xmlns:a="http://schemas.openxmlformats.org/drawingml/2006/main" noChangeAspect="1"/>
+            </wp:cNvGraphicFramePr>
+            <a:graphic xmlns:a="http://schemas.openxmlformats.org/drawingml/2006/main">
+              <a:graphicData uri="http://schemas.openxmlformats.org/drawingml/2006/picture">
+                <pic:pic xmlns:pic="http://schemas.openxmlformats.org/drawingml/2006/picture">
+                  <pic:nvPicPr>
+                    <pic:cNvPr id="1" name=""/>
+                    <pic:cNvPicPr/>
+                  </pic:nvPicPr>
+                  <pic:blipFill>
+                    <a:blip r:embed="rId6"/>
+                    <a:stretch>
+                      <a:fillRect/>
+                    </a:stretch>
+                  </pic:blipFill>
+                  <pic:spPr>
+                    <a:xfrm>
+                      <a:off x="0" y="0"/>
+                      <a:ext cx="5940425" cy="1622425"/>
+                    </a:xfrm>
+                    <a:prstGeom prst="rect">
+                      <a:avLst/>
+                    </a:prstGeom>
+                  </pic:spPr>
+                </pic:pic>
+              </a:graphicData>
+            </a:graphic>
+          </wp:inline>
+        </w:drawing>
+      </w:r>
+    </w:p>
+    <w:p>
+      <w:pPr>
+        <w:rPr>
+          <w:rFonts w:ascii="Times New Roman" w:hAnsi="Times New Roman" w:cs="Times New Roman"/>
+          <w:sz w:val="28"/>
+          <w:szCs w:val="28"/>
+          <w:lang w:val="en-US"/>
+        </w:rPr>
+      </w:pPr>
+      <w:r>
+        <w:rPr>
+          <w:rFonts w:ascii="Times New Roman" w:hAnsi="Times New Roman" w:cs="Times New Roman"/>
+          <w:sz w:val="28"/>
+          <w:szCs w:val="28"/>
+          <w:lang w:val="uk-UA"/>
+        </w:rPr>
+        <w:t xml:space="preserve">Скріншот моделі БД з типами даних з </w:t>
+      </w:r>
+      <w:r>
+        <w:rPr>
+          <w:rFonts w:ascii="Times New Roman" w:hAnsi="Times New Roman" w:cs="Times New Roman"/>
+          <w:sz w:val="28"/>
+          <w:szCs w:val="28"/>
+          <w:lang w:val="en-US"/>
+        </w:rPr>
+        <w:t>phpMyAdmin</w:t>
+      </w:r>
+    </w:p>
+    <w:p>
+      <w:pPr>
+        <w:rPr>
+          <w:rFonts w:ascii="Times New Roman" w:hAnsi="Times New Roman" w:cs="Times New Roman"/>
+          <w:sz w:val="28"/>
+          <w:szCs w:val="28"/>
+          <w:lang w:val="uk-UA"/>
+        </w:rPr>
+      </w:pPr>
+      <w:r>
+        <w:rPr>
+          <w:rFonts w:ascii="Times New Roman" w:hAnsi="Times New Roman" w:cs="Times New Roman"/>
+          <w:sz w:val="28"/>
+          <w:szCs w:val="28"/>
+          <w:lang w:val="uk-UA"/>
+        </w:rPr>
+        <w:lastRenderedPageBreak/>
+        <w:drawing>
+          <wp:inline distT="0" distB="0" distL="0" distR="0" wp14:anchorId="28179226" wp14:editId="56D6530D">
+            <wp:extent cx="5940425" cy="4787900"/>
+            <wp:effectExtent l="0" t="0" r="3175" b="0"/>
+            <wp:docPr id="4" name="Рисунок 4"/>
+            <wp:cNvGraphicFramePr>
+              <a:graphicFrameLocks xmlns:a="http://schemas.openxmlformats.org/drawingml/2006/main" noChangeAspect="1"/>
+            </wp:cNvGraphicFramePr>
+            <a:graphic xmlns:a="http://schemas.openxmlformats.org/drawingml/2006/main">
+              <a:graphicData uri="http://schemas.openxmlformats.org/drawingml/2006/picture">
+                <pic:pic xmlns:pic="http://schemas.openxmlformats.org/drawingml/2006/picture">
+                  <pic:nvPicPr>
+                    <pic:cNvPr id="1" name=""/>
+                    <pic:cNvPicPr/>
+                  </pic:nvPicPr>
+                  <pic:blipFill>
+                    <a:blip r:embed="rId7"/>
+                    <a:stretch>
+                      <a:fillRect/>
+                    </a:stretch>
+                  </pic:blipFill>
+                  <pic:spPr>
+                    <a:xfrm>
+                      <a:off x="0" y="0"/>
+                      <a:ext cx="5940425" cy="4787900"/>
+                    </a:xfrm>
+                    <a:prstGeom prst="rect">
+                      <a:avLst/>
+                    </a:prstGeom>
+                  </pic:spPr>
+                </pic:pic>
+              </a:graphicData>
+            </a:graphic>
+          </wp:inline>
         </w:drawing>
       </w:r>
     </w:p>

</xml_diff>